<commit_message>
update MT for resubmission
</commit_message>
<xml_diff>
--- a/paper/CBL-age_invariance.docx
+++ b/paper/CBL-age_invariance.docx
@@ -175,7 +175,16 @@
         <w:pStyle w:val="Textkrper"/>
       </w:pPr>
       <w:r>
-        <w:t xml:space="preserve">Word count: 7022, excluding references</w:t>
+        <w:t xml:space="preserve">Word count:</w:t>
+      </w:r>
+      <w:r>
+        <w:t xml:space="preserve"> </w:t>
+      </w:r>
+      <w:r>
+        <w:rPr>
+          <w:b/>
+        </w:rPr>
+        <w:t xml:space="preserve">8726 (7027, excluding references and abstract)</w:t>
       </w:r>
     </w:p>
     <w:p>
@@ -384,31 +393,31 @@
         <w:t xml:space="preserve"> </w:t>
       </w:r>
       <w:r>
-        <w:t xml:space="preserve">stimuli. For example, while 11-month-olds can detect and generalize over regularities in a sequence, 8-month-olds are only capable of detecting the regularities, and neither group succeeds yet at learning visual non-adjacent dependencies (</w:t>
-      </w:r>
-      <w:r>
-        <w:t xml:space="preserve">S. P. Johnson et al. (2009)</w:t>
-      </w:r>
-      <w:r>
-        <w:t xml:space="preserve">; see also</w:t>
-      </w:r>
-      <w:r>
-        <w:t xml:space="preserve"> </w:t>
-      </w:r>
-      <w:r>
-        <w:t xml:space="preserve">Bulf, Johnson, and Valenza (2011)</w:t>
-      </w:r>
-      <w:r>
-        <w:t xml:space="preserve"> </w:t>
-      </w:r>
-      <w:r>
-        <w:t xml:space="preserve">and</w:t>
-      </w:r>
-      <w:r>
-        <w:t xml:space="preserve"> </w:t>
-      </w:r>
-      <w:r>
-        <w:t xml:space="preserve">Slone and Johnson (2015)</w:t>
+        <w:t xml:space="preserve">stimuli. For example, while 11-month-olds can detect and generalize over regularities in a sequence, 8-month-olds are only capable of detecting the regularities, and neither group succeeds yet at learning visual non-adjacent dependencies (Johnson et al.,</w:t>
+      </w:r>
+      <w:r>
+        <w:t xml:space="preserve"> </w:t>
+      </w:r>
+      <w:r>
+        <w:t xml:space="preserve">(2009)</w:t>
+      </w:r>
+      <w:r>
+        <w:t xml:space="preserve">; see also Bulf, Johnson, &amp; Valenza,</w:t>
+      </w:r>
+      <w:r>
+        <w:t xml:space="preserve"> </w:t>
+      </w:r>
+      <w:r>
+        <w:t xml:space="preserve">(2011)</w:t>
+      </w:r>
+      <w:r>
+        <w:t xml:space="preserve">, and Slone &amp; Johnson,</w:t>
+      </w:r>
+      <w:r>
+        <w:t xml:space="preserve"> </w:t>
+      </w:r>
+      <w:r>
+        <w:t xml:space="preserve">(2015)</w:t>
       </w:r>
       <w:r>
         <w:t xml:space="preserve">).</w:t>
@@ -493,7 +502,22 @@
         <w:t xml:space="preserve"> </w:t>
       </w:r>
       <w:r>
-        <w:t xml:space="preserve">proposes that children gather detailed, exemplar-based statistical evidence until it is more cognitively efficient for them to make a categorical abstract generalization. He proposes that, at that point, the learner instantiates a rule to account for patterns in the data. Usage-based theories of early language development instead propose that children first learn small concrete linguistic sequences from their input that are made up of specific words or word combinations (e.g.,</w:t>
+        <w:t xml:space="preserve">proposes that children gather detailed, exemplar-based statistical evidence until it is more cognitively efficient for them to make a categorical abstract generalization. He proposes that, at that point, the learner instantiates a rule to account for patterns in the data. Usage-based theories of early language development</w:t>
+      </w:r>
+      <w:r>
+        <w:t xml:space="preserve"> </w:t>
+      </w:r>
+      <w:r>
+        <w:rPr>
+          <w:b/>
+        </w:rPr>
+        <w:t xml:space="preserve">alternately</w:t>
+      </w:r>
+      <w:r>
+        <w:t xml:space="preserve"> </w:t>
+      </w:r>
+      <w:r>
+        <w:t xml:space="preserve">propose that children first learn small concrete linguistic sequences from their input that are made up of specific words or word combinations (e.g.,</w:t>
       </w:r>
       <w:r>
         <w:t xml:space="preserve"> </w:t>
@@ -1449,7 +1473,7 @@
         <w:t xml:space="preserve"> </w:t>
       </w:r>
       <w:r>
-        <w:t xml:space="preserve">is an incremental, online computational model of language acquisition, that explores the possibility that infants and children parse their input into (multi-word) chunks during the process of acquiring language.</w:t>
+        <w:t xml:space="preserve">is an incremental computational model of language acquisition, that explores the possibility that infants and children parse their input into (multi-word) chunks during the process of acquiring language.</w:t>
       </w:r>
     </w:p>
     <w:p>
@@ -1957,22 +1981,22 @@
         <w:rPr>
           <w:b/>
         </w:rPr>
-        <w:t xml:space="preserve">the utterance by shuffling the chunks detected and reordering them based on their known transitional probailities:</w:t>
-      </w:r>
-      <w:r>
-        <w:t xml:space="preserve"> </w:t>
-      </w:r>
-      <w:r>
-        <w:t xml:space="preserve">the model begins with the utterance start cue and then follows that start cue</w:t>
-      </w:r>
-      <w:r>
-        <w:t xml:space="preserve"> </w:t>
-      </w:r>
-      <w:r>
-        <w:rPr>
-          <w:b/>
-        </w:rPr>
-        <w:t xml:space="preserve">with the chunk that has the highest transitional probability following it, then adds the next remaining chunk that has the highest transitional probability following the previous chunk, and again and again, until the set of chunks for that utterance is exhausted.</w:t>
+        <w:t xml:space="preserve">the utterance by shuffling the chunks detected and reordering them based on their known transitional probabilities:</w:t>
+      </w:r>
+      <w:r>
+        <w:t xml:space="preserve"> </w:t>
+      </w:r>
+      <w:r>
+        <w:t xml:space="preserve">the model begins with the utterance start cue and then</w:t>
+      </w:r>
+      <w:r>
+        <w:t xml:space="preserve"> </w:t>
+      </w:r>
+      <w:r>
+        <w:rPr>
+          <w:b/>
+        </w:rPr>
+        <w:t xml:space="preserve">finds the chunk that has the highest backwards transitional probability to the start cue, following that first chunk with the next one, which will be the remaining chunk with the highest backwards transitional probability to the first chunk, and again and again, until the set of chunks for that utterance is exhausted.</w:t>
       </w:r>
       <w:r>
         <w:t xml:space="preserve"> </w:t>
@@ -2014,49 +2038,115 @@
         <w:t xml:space="preserve"> </w:t>
       </w:r>
       <w:r>
-        <w:t xml:space="preserve">would be ordered depending on which chunk had the highest BTP with respect to the utterance start cue (</w:t>
-      </w:r>
-      <w:r>
+        <w:t xml:space="preserve">would be ordered depending on</w:t>
+      </w:r>
+      <w:r>
+        <w:t xml:space="preserve"> </w:t>
+      </w:r>
+      <w:r>
+        <w:rPr>
+          <w:b/>
+        </w:rPr>
+        <w:t xml:space="preserve">the chunk that maximizes the BTP of the start cue (i.e.,</w:t>
+      </w:r>
+      <w:r>
+        <w:rPr>
+          <w:b/>
+        </w:rPr>
+        <w:t xml:space="preserve"> </w:t>
+      </w:r>
+      <w:r>
+        <w:rPr>
+          <w:b/>
+        </w:rPr>
         <w:t xml:space="preserve">“</w:t>
       </w:r>
       <w:r>
+        <w:rPr>
+          <w:b/>
+        </w:rPr>
         <w:t xml:space="preserve">look at</w:t>
       </w:r>
       <w:r>
+        <w:rPr>
+          <w:b/>
+        </w:rPr>
         <w:t xml:space="preserve">”</w:t>
       </w:r>
       <w:r>
-        <w:t xml:space="preserve">), followed by the chunk with the highest BTP with respect to</w:t>
-      </w:r>
-      <w:r>
-        <w:t xml:space="preserve"> </w:t>
-      </w:r>
-      <w:r>
+        <w:rPr>
+          <w:b/>
+        </w:rPr>
+        <w:t xml:space="preserve">), followed by the chunk that maximizes the BTP of</w:t>
+      </w:r>
+      <w:r>
+        <w:rPr>
+          <w:b/>
+        </w:rPr>
+        <w:t xml:space="preserve"> </w:t>
+      </w:r>
+      <w:r>
+        <w:rPr>
+          <w:b/>
+        </w:rPr>
         <w:t xml:space="preserve">“</w:t>
       </w:r>
       <w:r>
+        <w:rPr>
+          <w:b/>
+        </w:rPr>
         <w:t xml:space="preserve">look at</w:t>
       </w:r>
       <w:r>
+        <w:rPr>
+          <w:b/>
+        </w:rPr>
         <w:t xml:space="preserve">”</w:t>
       </w:r>
       <w:r>
-        <w:t xml:space="preserve"> </w:t>
-      </w:r>
-      <w:r>
-        <w:t xml:space="preserve">(</w:t>
-      </w:r>
-      <w:r>
+        <w:rPr>
+          <w:b/>
+        </w:rPr>
+        <w:t xml:space="preserve"> </w:t>
+      </w:r>
+      <w:r>
+        <w:rPr>
+          <w:b/>
+        </w:rPr>
+        <w:t xml:space="preserve">(i.e.,</w:t>
+      </w:r>
+      <w:r>
+        <w:rPr>
+          <w:b/>
+        </w:rPr>
+        <w:t xml:space="preserve"> </w:t>
+      </w:r>
+      <w:r>
+        <w:rPr>
+          <w:b/>
+        </w:rPr>
         <w:t xml:space="preserve">“</w:t>
       </w:r>
       <w:r>
+        <w:rPr>
+          <w:b/>
+        </w:rPr>
         <w:t xml:space="preserve">the puppy</w:t>
       </w:r>
       <w:r>
+        <w:rPr>
+          <w:b/>
+        </w:rPr>
         <w:t xml:space="preserve">”</w:t>
       </w:r>
       <w:r>
-        <w:t xml:space="preserve">).</w:t>
+        <w:rPr>
+          <w:b/>
+        </w:rPr>
+        <w:t xml:space="preserve">)</w:t>
+      </w:r>
+      <w:r>
+        <w:t xml:space="preserve">.</w:t>
       </w:r>
     </w:p>
     <w:p>
@@ -2389,7 +2479,7 @@
         <w:rPr>
           <w:b/>
         </w:rPr>
-        <w:t xml:space="preserve">a word encountered during the reconstruction task was not encountered during training. All mixed-effects models included child age as a fixed effect and by-child random intercepts with random slopes of child age. By default, child age was modeled in years (1–4) so that the intercept reflects a developmental trajectory beginning at age 0. However, for the model of corrected reconstruction accuracy we had the additional advantage of being able to test whether the CBL performance significantly exceeded the baseline chance of correct reconstruction. We tested this difference at the average age in our longitudinal dataset (2;6) by centering age on zero in the statistical model (ages 1;0–4;0 are re-coded as -1.5–1.5) such that the default model output would reflect the estimated difference from chance at the middle point of our age range.</w:t>
+        <w:t xml:space="preserve">a word encountered during the reconstruction task was not encountered during training. All mixed-effects models included child age as a fixed effect and by-child random intercepts with random slopes of child age. By default, child age was modeled in years (1–4) so that the intercept reflects a developmental trajectory beginning at age 0. However, for the model of corrected reconstruction accuracy we had the additional advantage of being able to test whether the CBL performance significantly exceeded the baseline chance of correct reconstruction. We tested this difference at the average age in our longitudinal dataset (2;6) by centering age on zero in the statistical model (ages 1;0–4;0 are re-coded numerically as -1.5–1.5) such that the default model output would reflect the estimated difference from chance at the middle point of our age range.</w:t>
       </w:r>
     </w:p>
     <w:p>
@@ -2576,7 +2666,22 @@
         <w:t xml:space="preserve"> </w:t>
       </w:r>
       <w:r>
-        <w:t xml:space="preserve">chunks is placed first when calculating the reconstruction accuracy of the utterance. Thus, utterances containing duplicate chunks are more likely to be reconstructed by chance alone than utterances with the same number of chunks with no duplicates.</w:t>
+        <w:t xml:space="preserve">chunks is placed first when calculating the reconstruction accuracy of the utterance. Thus, utterances containing duplicate chunks are more likely to be reconstructed by chance alone than utterances with the same number of chunks</w:t>
+      </w:r>
+      <w:r>
+        <w:t xml:space="preserve"> </w:t>
+      </w:r>
+      <w:r>
+        <w:rPr>
+          <w:b/>
+        </w:rPr>
+        <w:t xml:space="preserve">but</w:t>
+      </w:r>
+      <w:r>
+        <w:t xml:space="preserve"> </w:t>
+      </w:r>
+      <w:r>
+        <w:t xml:space="preserve">no duplicates.</w:t>
       </w:r>
       <w:r>
         <w:t xml:space="preserve"> </w:t>
@@ -2677,7 +2782,7 @@
         <w:rPr>
           <w:b/>
         </w:rPr>
-        <w:t xml:space="preserve">baseline chance of obtaining the correct order of</w:t>
+        <w:t xml:space="preserve">baseline probability of obtaining the correct order of</w:t>
       </w:r>
       <w:r>
         <w:rPr>
@@ -2720,7 +2825,22 @@
         </m:r>
       </m:oMath>
       <w:r>
-        <w:t xml:space="preserve">. When we take into account that chunks can be repeated within an utterance, chance equals</w:t>
+        <w:t xml:space="preserve">. When we take into account that chunks can be repeated within an utterance, chance</w:t>
+      </w:r>
+      <w:r>
+        <w:t xml:space="preserve"> </w:t>
+      </w:r>
+      <w:r>
+        <w:rPr>
+          <w:b/>
+        </w:rPr>
+        <w:t xml:space="preserve">level</w:t>
+      </w:r>
+      <w:r>
+        <w:t xml:space="preserve"> </w:t>
+      </w:r>
+      <w:r>
+        <w:t xml:space="preserve">equals</w:t>
       </w:r>
       <w:r>
         <w:t xml:space="preserve"> </w:t>
@@ -3877,7 +3997,7 @@
         <w:rPr>
           <w:b/>
         </w:rPr>
-        <w:t xml:space="preserve">the likelihood that words used in the child utterances were seen during training, given child age and sampling type. To prepare for this analysis we marked each word used by each child at each age point as having been seen during training (1) or not (1), given local and cumulative sampling.</w:t>
+        <w:t xml:space="preserve">the likelihood that words used in the child utterances were seen during training, given child age and sampling type. To prepare for this analysis we marked each word used by each child at each age point as having been seen during training (1) or not (0), given local and cumulative sampling.</w:t>
       </w:r>
     </w:p>
     <w:p>
@@ -3917,7 +4037,22 @@
         <w:t xml:space="preserve"> </w:t>
       </w:r>
       <w:r>
-        <w:t xml:space="preserve">showed that model’s average percentage of correctly reconstructed utterances across children and age points was similar for the locally and cumulatively sampled speech (local: mean = 65.4%, range across children = 59.9%–70.3%; cumulative: mean = 59.9%, range across children = 53.1%–68.2%). This is similar to, or slightly higher than, results reported by</w:t>
+        <w:t xml:space="preserve">showed that</w:t>
+      </w:r>
+      <w:r>
+        <w:t xml:space="preserve"> </w:t>
+      </w:r>
+      <w:r>
+        <w:rPr>
+          <w:b/>
+        </w:rPr>
+        <w:t xml:space="preserve">the</w:t>
+      </w:r>
+      <w:r>
+        <w:t xml:space="preserve"> </w:t>
+      </w:r>
+      <w:r>
+        <w:t xml:space="preserve">model’s average percentage of correctly reconstructed utterances across children and age points was similar for the locally and cumulatively sampled speech (local: mean = 65.4%, range across children = 59.9%–70.3%; cumulative: mean = 59.9%, range across children = 53.1%–68.2%). This is similar to, or slightly higher than, results reported by</w:t>
       </w:r>
       <w:r>
         <w:t xml:space="preserve"> </w:t>
@@ -4013,7 +4148,16 @@
         </w:r>
       </w:hyperlink>
       <w:r>
-        <w:t xml:space="preserve">).</w:t>
+        <w:t xml:space="preserve">)</w:t>
+      </w:r>
+      <w:r>
+        <w:rPr>
+          <w:b/>
+        </w:rPr>
+        <w:t xml:space="preserve">; as we shall see, this decrease is related to the uncorrected reconstruction score</w:t>
+      </w:r>
+      <w:r>
+        <w:t xml:space="preserve">.</w:t>
       </w:r>
     </w:p>
     <w:p>
@@ -4102,7 +4246,7 @@
         <w:t xml:space="preserve">”</w:t>
       </w:r>
       <w:r>
-        <w:t xml:space="preserve">), both of which influence the baseline likelihood of accurate reconstruction. Utterances from older children tended to contain more words than utterances from younger children (</w:t>
+        <w:t xml:space="preserve">), both of which influence the baseline probability of accurate reconstruction. Utterances from older children tended to contain more words than utterances from younger children (</w:t>
       </w:r>
       <w:hyperlink w:anchor="fig5">
         <w:r>
@@ -4124,7 +4268,7 @@
         </w:r>
       </w:hyperlink>
       <w:r>
-        <w:t xml:space="preserve">). Utterances with duplicate chunks had a higher baseline probability of being accurately reconstructed by the model. So again, on average, utterances from older children were systematically more difficult, contributing to the age-related decrease in uncorrected reconstruction scores.</w:t>
+        <w:t xml:space="preserve">). Utterances with duplicate chunks have a higher baseline probability of being accurately reconstructed by the model. So again, on average, utterances from older children were systematically more difficult, contributing to the age-related decrease in uncorrected reconstruction scores.</w:t>
       </w:r>
     </w:p>
     <w:p>
@@ -4252,7 +4396,22 @@
         <w:pStyle w:val="FirstParagraph"/>
       </w:pPr>
       <w:r>
-        <w:t xml:space="preserve">Next, we used our corrected reconstruction score to assess the model’s reconstruction accuracy while controlling for utterance length and the use of duplicate chunks. The score weighs whether each utterance was accurately reconstructed against its chance level of reconstruction, depending on the total number of chunks and number of duplicate chunks it contains. The model’s average reconstruction score across children and age points was similar for the locally and cumulatively sampled speech (local: mean = 0.10, SE = 0.01; cumulative: mean = 0.06, SE = 0.01). Note again that one aim of this analysis was to test whether the corrected reconstruction score was above chance—here represented by a score of zero—so in the statistical models we centered child age on zero so that the estimation would reflect the difference from zero for the average age in our sample (2;6).</w:t>
+        <w:t xml:space="preserve">Next, we used our corrected reconstruction score to assess the model’s reconstruction accuracy while controlling for utterance length and the use of duplicate chunks.</w:t>
+      </w:r>
+      <w:r>
+        <w:t xml:space="preserve"> </w:t>
+      </w:r>
+      <w:r>
+        <w:rPr>
+          <w:b/>
+        </w:rPr>
+        <w:t xml:space="preserve">As explained above, the corrected</w:t>
+      </w:r>
+      <w:r>
+        <w:t xml:space="preserve"> </w:t>
+      </w:r>
+      <w:r>
+        <w:t xml:space="preserve">score weighs whether each utterance was accurately reconstructed against its chance level of reconstruction, depending on the total number of chunks and number of duplicate chunks it contains. The model’s average reconstruction score across children and age points was similar for the locally and cumulatively sampled speech (local: mean = 0.10, SE = 0.01; cumulative: mean = 0.06, SE = 0.01). Note again that one aim of this analysis was to test whether the corrected reconstruction score was above chance—here represented by a score of zero—so in the statistical models we centered child age on zero so that the estimation would reflect the difference from zero for the average age in our sample (2;6).</w:t>
       </w:r>
       <w:r>
         <w:rPr>
@@ -5019,7 +5178,37 @@
         <w:t xml:space="preserve">(Bannard et al., 2009; Tomasello, 2005; Yang, 2016)</w:t>
       </w:r>
       <w:r>
-        <w:t xml:space="preserve">, we would expect a decrease in reconstruction accuracy over time, given that the CBL’s reconstructions are limited to the immediate statistics of the child’s language environment. In contrast, we saw that the model’s ability to reconstruct child utterances from caregivers’ speech was age-invariant when taking into account utterance length and chunk duplicates. These results do fall in line with SL theories proposing that the mechanisms for processing, storing, and deploying information stay the constant over age, even though SL behavior on the surface might seen to change over time</w:t>
+        <w:t xml:space="preserve">, we would expect a decrease in reconstruction accuracy over time, given that the CBL’s reconstructions are limited to the immediate statistics of the child’s language environment. In contrast, we saw that the model’s ability to reconstruct child utterances from caregivers’ speech was age-invariant when taking into account utterance length and chunk duplicates. These results do fall in line with SL theories proposing that the mechanisms for processing, storing, and deploying information</w:t>
+      </w:r>
+      <w:r>
+        <w:t xml:space="preserve"> </w:t>
+      </w:r>
+      <w:r>
+        <w:rPr>
+          <w:b/>
+        </w:rPr>
+        <w:t xml:space="preserve">stay</w:t>
+      </w:r>
+      <w:r>
+        <w:t xml:space="preserve"> </w:t>
+      </w:r>
+      <w:r>
+        <w:t xml:space="preserve">constant over age, even though SL behavior on the surface might</w:t>
+      </w:r>
+      <w:r>
+        <w:t xml:space="preserve"> </w:t>
+      </w:r>
+      <w:r>
+        <w:rPr>
+          <w:b/>
+        </w:rPr>
+        <w:t xml:space="preserve">seem</w:t>
+      </w:r>
+      <w:r>
+        <w:t xml:space="preserve"> </w:t>
+      </w:r>
+      <w:r>
+        <w:t xml:space="preserve">to change over time</w:t>
       </w:r>
       <w:r>
         <w:t xml:space="preserve"> </w:t>
@@ -5044,7 +5233,7 @@
         <w:pStyle w:val="Textkrper"/>
       </w:pPr>
       <w:r>
-        <w:t xml:space="preserve">Going beyond the scope of this paper, a next step would be to explore how the CBL could be modified to augment its performance, particularly on more complex utterances. For example, the CBL model does not include the use of semantics when dividing the caregivers’ speech into chunks or when reconstructing the child utterances. However, the meaning of what both caregivers and child are trying to convey plays a fundamental role in selecting words from the lexicon and in constructing utterances—they are interacting, and not just producing speech. The same set of words, ordered in different ways, can have entirely different meanings (e.g.,</w:t>
+        <w:t xml:space="preserve">Going beyond the scope of this paper, a next step would be to explore how the CBL could be modified to augment its performance, particularly on more complex utterances. For example, the CBL model does not include the use of semantics when dividing the caregivers’ speech into chunks or when reconstructing the child utterances. However, the meaning of what both caregiver and child are trying to convey plays a fundamental role in selecting words from the lexicon and in constructing utterances—they are interacting, and not just producing speech. The same set of words, ordered in different ways, can have entirely different meanings (e.g.,</w:t>
       </w:r>
       <w:r>
         <w:t xml:space="preserve"> </w:t>
@@ -7991,7 +8180,7 @@
     </w:lvl>
   </w:abstractNum>
   <w:abstractNum w:abstractNumId="990">
-    <w:nsid w:val="ed7421e1"/>
+    <w:nsid w:val="874beab8"/>
     <w:multiLevelType w:val="multilevel"/>
     <w:lvl w:ilvl="0">
       <w:numFmt w:val="bullet"/>
@@ -8072,7 +8261,7 @@
     </w:lvl>
   </w:abstractNum>
   <w:abstractNum w:abstractNumId="991">
-    <w:nsid w:val="dc0b7e79"/>
+    <w:nsid w:val="a08baa90"/>
     <w:multiLevelType w:val="multilevel"/>
     <w:lvl w:ilvl="0">
       <w:numFmt w:val="bullet"/>

</xml_diff>

<commit_message>
update pdf and docx
</commit_message>
<xml_diff>
--- a/paper/CBL-age_invariance.docx
+++ b/paper/CBL-age_invariance.docx
@@ -468,7 +468,7 @@
         <w:t xml:space="preserve"> </w:t>
       </w:r>
       <w:r>
-        <w:t xml:space="preserve">(Casey, Giedd, &amp; Thomas, 2000; Diamond, 2002; Rodrı́guez-Fornells, Cunillera, Mestres-Missé, &amp; Diego-Balaguer, 2009; Uylings, 2006)</w:t>
+        <w:t xml:space="preserve">(Casey, Giedd, &amp; Thomas, 2000; Diamond, 2002; Rodríguez-Fornells, Cunillera, Mestres-Missé, &amp; Diego-Balaguer, 2009; Uylings, 2006)</w:t>
       </w:r>
       <w:r>
         <w:t xml:space="preserve">, which may change how children attend to the linguistic information around them as they get older. Similarly, infants’ long-term memory continuously improves between ages 0;2 and 1;6</w:t>
@@ -5175,7 +5175,7 @@
         <w:t xml:space="preserve"> </w:t>
       </w:r>
       <w:r>
-        <w:t xml:space="preserve">(Casey et al., 2000; Diamond, 2002; Rodrı́guez-Fornells et al., 2009; Uylings, 2006)</w:t>
+        <w:t xml:space="preserve">(Casey et al., 2000; Diamond, 2002; Rodríguez-Fornells et al., 2009; Uylings, 2006)</w:t>
       </w:r>
       <w:r>
         <w:t xml:space="preserve"> </w:t>
@@ -5387,7 +5387,7 @@
         <w:rPr>
           <w:b/>
         </w:rPr>
-        <w:t xml:space="preserve">(Bauer, 2005; Casey et al., 2000; Diamond, 2002; Gathercole et al., 2004; Kail, 1991; Rodrı́guez-Fornells et al., 2009; Uylings, 2006; Wojcik, 2013)</w:t>
+        <w:t xml:space="preserve">(Bauer, 2005; Casey et al., 2000; Diamond, 2002; Gathercole et al., 2004; Kail, 1991; Rodríguez-Fornells et al., 2009; Uylings, 2006; Wojcik, 2013)</w:t>
       </w:r>
       <w:r>
         <w:rPr>
@@ -7586,7 +7586,7 @@
         <w:pStyle w:val="Literaturverzeichnis"/>
       </w:pPr>
       <w:r>
-        <w:t xml:space="preserve">Rodrı́guez-Fornells, A., Cunillera, T., Mestres-Missé, A., &amp; Diego-Balaguer, R. de. (2009). Neurophysiological mechanisms involved in language learning in adults.</w:t>
+        <w:t xml:space="preserve">Rodríguez-Fornells, A., Cunillera, T., Mestres-Missé, A., &amp; Diego-Balaguer, R. de. (2009). Neurophysiological mechanisms involved in language learning in adults.</w:t>
       </w:r>
       <w:r>
         <w:t xml:space="preserve"> </w:t>

</xml_diff>

<commit_message>
prep revised ms for collabs
</commit_message>
<xml_diff>
--- a/paper/CBL-age_invariance.docx
+++ b/paper/CBL-age_invariance.docx
@@ -157,7 +157,13 @@
         <w:t xml:space="preserve"> </w:t>
       </w:r>
       <w:r>
-        <w:t xml:space="preserve">from their speech environment. To test this idea, we trained the model on both recently encountered and cumulative speech input from a longitudinal child language corpus. We then assessed whether the model could accurately reconstruct children’s speech. Controlling for utterance length and the presence of duplicate chunks, we found no evidence that the CBL becomes less accurate in its ability to reconstruct children’s speech with age. Our findings suggest that BTP may be an age-invariant learning mechanism.</w:t>
+        <w:t xml:space="preserve">from their speech environment. To test this idea, we trained the model on both recently encountered and cumulative speech input from a longitudinal child language corpus. We then assessed whether the model could accurately reconstruct children’s speech. Controlling for utterance length and the presence of duplicate chunks, we found no evidence that the CBL becomes less accurate in its ability to reconstruct children’s speech with age</w:t>
+      </w:r>
+      <w:r>
+        <w:rPr>
+          <w:b/>
+        </w:rPr>
+        <w:t xml:space="preserve">.</w:t>
       </w:r>
     </w:p>
     <w:p>
@@ -194,7 +200,7 @@
         <w:rPr>
           <w:b/>
         </w:rPr>
-        <w:t xml:space="preserve">8726 (7027, excluding references and abstract)</w:t>
+        <w:t xml:space="preserve">XXXX (XXXX, excluding references and abstract)</w:t>
       </w:r>
     </w:p>
     <w:p>
@@ -211,7 +217,7 @@
         <w:pStyle w:val="Textkrper"/>
       </w:pPr>
       <w:r>
-        <w:t xml:space="preserve">During the first few years of life children learn the basic building blocks of the language(s) around them. One way they do so is via statistical learning (SL), the process of extractingregularities present in the language environment. Over the past few decades, SL has become a major topic in the field of first language acquisition, ranging in application from speech segmentation</w:t>
+        <w:t xml:space="preserve">During the first few years of life children learn the basic building blocks of the language(s) around them. One way they do so is via statistical learning (SL), the process of extracting regularities present in the language environment. Over the past few decades, SL has become a major topic in the field of first language acquisition, ranging in application from speech segmentation</w:t>
       </w:r>
       <w:r>
         <w:t xml:space="preserve"> </w:t>
@@ -685,7 +691,7 @@
         <w:rPr>
           <w:b/>
         </w:rPr>
-        <w:t xml:space="preserve">. Further, BTP has been proposed as a continuous mechanism over development—influencing language processing from infancy to adulthood</w:t>
+        <w:t xml:space="preserve">. Further, BTP has been proposed as a continuous mechanism over development, influencing language processing from infancy to adulthood</w:t>
       </w:r>
       <w:r>
         <w:rPr>
@@ -703,7 +709,7 @@
         <w:rPr>
           <w:b/>
         </w:rPr>
-        <w:t xml:space="preserve">—yet this hypothesis has to our knowledge not yet been tested with longitudinal data. While developmental change in SL could theoretically be tested with many other SL mechanisms and/or developmental language phenomena, the use of BTP and chunking to predict increasing utterance complexity presented a compelling starting place for the present work.</w:t>
+        <w:t xml:space="preserve">. Yet this hypothesis has to our knowledge not yet been tested with longitudinal data. While developmental change in SL could theoretically be tested with many other SL mechanisms and/or developmental language phenomena, the use of BTP and chunking to predict increasing utterance complexity presented a compelling starting place for the present work.</w:t>
       </w:r>
     </w:p>
     <w:p>
@@ -821,7 +827,7 @@
         <w:rPr>
           <w:b/>
         </w:rPr>
-        <w:t xml:space="preserve">. While both BTP and FTP have been shown to effectively enable infants, adults, and simulated learners to segment meaningful chunks from continuous speech, direct comparisons between the two for planning and parsing whole spoken utterances suggests an asymmetry in their performance. That is, BTPs outperform FTPs in predicting phonetic word durations in spoken English for both function and content words</w:t>
+        <w:t xml:space="preserve">. While both BTP and FTP have been shown to effectively enable infants, adults, and simulated learners to segment meaningful chunks from continuous speech, direct comparisons between the two for planning and parsing whole spoken utterances suggests an asymmetry in their performance. For example, BTPs outperform FTPs in predicting phonetic word durations in spoken English for both function and content words</w:t>
       </w:r>
       <w:r>
         <w:rPr>
@@ -1103,7 +1109,7 @@
         <w:rPr>
           <w:b/>
         </w:rPr>
-        <w:t xml:space="preserve">. Of course, this psycholinguistic plausibility only extends to the computational level of analysis—translations to the algorithmic level will be essential to its long-term utility</w:t>
+        <w:t xml:space="preserve">. Of course, this psycholinguistic plausibility only extends to the computational level of analysis—translations of this model to the algorithmic level will be essential to its long-term utility</w:t>
       </w:r>
       <w:r>
         <w:rPr>
@@ -1121,7 +1127,7 @@
         <w:rPr>
           <w:b/>
         </w:rPr>
-        <w:t xml:space="preserve">—but the CBL’;’s attention to the incremental, local, and structurally parallel nature of natural language use increased its appeal for the present study.</w:t>
+        <w:t xml:space="preserve">—but the CBL’s attention to the incremental, local, and structurally parallel nature of natural language use increased its appeal for the present study.</w:t>
       </w:r>
     </w:p>
     <w:p>
@@ -1132,7 +1138,7 @@
         <w:rPr>
           <w:b/>
         </w:rPr>
-        <w:t xml:space="preserve">Third, the CBL has previously succeeded multiple times at modeling naturalistic speech production, the task we target in the current paper</w:t>
+        <w:t xml:space="preserve">Third, the CBL has previously succeeded at modeling naturalistic speech production, the task we target in the current paper</w:t>
       </w:r>
       <w:r>
         <w:t xml:space="preserve">. For example: (a)</w:t>
@@ -1189,41 +1195,68 @@
         <w:t xml:space="preserve">(Arnon &amp; Clark, 2011)</w:t>
       </w:r>
       <w:r>
-        <w:t xml:space="preserve">, and L2-learner speech</w:t>
-      </w:r>
-      <w:r>
-        <w:t xml:space="preserve"> </w:t>
-      </w:r>
-      <w:r>
-        <w:t xml:space="preserve">(McCauley &amp; Christiansen, 2017, see also 2014b, p. and @mccauley2019language)</w:t>
+        <w:t xml:space="preserve">, and L2-learner speech [</w:t>
+      </w:r>
+      <w:r>
+        <w:t xml:space="preserve">McCauley and Christiansen (2017)</w:t>
+      </w:r>
+      <w:r>
+        <w:t xml:space="preserve">;</w:t>
+      </w:r>
+      <w:r>
+        <w:t xml:space="preserve"> </w:t>
+      </w:r>
+      <w:r>
+        <w:rPr>
+          <w:b/>
+        </w:rPr>
+        <w:t xml:space="preserve">McCauley and Christiansen (2014b)</w:t>
+      </w:r>
+      <w:r>
+        <w:rPr>
+          <w:b/>
+        </w:rPr>
+        <w:t xml:space="preserve">;</w:t>
+      </w:r>
+      <w:r>
+        <w:rPr>
+          <w:b/>
+        </w:rPr>
+        <w:t xml:space="preserve"> </w:t>
+      </w:r>
+      <w:r>
+        <w:rPr>
+          <w:b/>
+        </w:rPr>
+        <w:t xml:space="preserve">McCauley and Christiansen (2019a)</w:t>
+      </w:r>
+      <w:r>
+        <w:t xml:space="preserve">].</w:t>
+      </w:r>
+      <w:r>
+        <w:t xml:space="preserve"> </w:t>
+      </w:r>
+      <w:r>
+        <w:rPr>
+          <w:b/>
+        </w:rPr>
+        <w:t xml:space="preserve">The model’s performance on utterance production tasks over developmental time is of prime interest as a next theoretical step. Instability in performance over developmental time would hint at significant influences of children’s growing language knowledge, cognitive resources (e.g., working memory, speed of processing), or a combination of the two, on the overt utility of the mechanism.</w:t>
+      </w:r>
+    </w:p>
+    <w:p>
+      <w:pPr>
+        <w:pStyle w:val="berschrift3"/>
+      </w:pPr>
+      <w:bookmarkStart w:id="22" w:name="X90f5f7631df7f4c544b866f2117e7189ab4dede"/>
+      <w:r>
+        <w:rPr>
+          <w:b/>
+        </w:rPr>
+        <w:t xml:space="preserve">Basic description of the Chunk-Based Learner</w:t>
       </w:r>
       <w:r>
         <w:t xml:space="preserve">.</w:t>
       </w:r>
-      <w:r>
-        <w:t xml:space="preserve"> </w:t>
-      </w:r>
-      <w:r>
-        <w:rPr>
-          <w:b/>
-        </w:rPr>
-        <w:t xml:space="preserve">Given the model’s strong past performance on utterance production tasks, its stable accuracy over longitudinal time is of prime interest as a next theoretical step—a lack of stability over developmental time would hint at significant interacting influences of children’s growing language knowledge, cognitive resources (e.g., working memory, speed of processing), or a combination of the two, that modify the overt utility of the mechanism.</w:t>
-      </w:r>
-    </w:p>
-    <w:p>
-      <w:pPr>
-        <w:pStyle w:val="berschrift3"/>
-      </w:pPr>
-      <w:bookmarkStart w:id="22" w:name="X90f5f7631df7f4c544b866f2117e7189ab4dede"/>
-      <w:r>
-        <w:rPr>
-          <w:b/>
-        </w:rPr>
-        <w:t xml:space="preserve">Basic description of the Chunk-Based Learner</w:t>
-      </w:r>
-      <w:r>
-        <w:t xml:space="preserve">.</w:t>
-      </w:r>
       <w:bookmarkEnd w:id="22"/>
     </w:p>
     <w:p>
@@ -1234,7 +1267,7 @@
         <w:rPr>
           <w:b/>
         </w:rPr>
-        <w:t xml:space="preserve">How, then, does the model work?</w:t>
+        <w:t xml:space="preserve">We first briefly desribe the CBL model and the performance metrics we use here.</w:t>
       </w:r>
       <w:r>
         <w:t xml:space="preserve"> </w:t>
@@ -1289,7 +1322,7 @@
         <w:t xml:space="preserve"> </w:t>
       </w:r>
       <w:r>
-        <w:t xml:space="preserve">The CBL model divides utterances into chunks, splitting the utterances whenever the BTP between two words drops below the running average BTP. In the example in</w:t>
+        <w:t xml:space="preserve">The CBL divides utterances into chunks, splitting the utterances whenever the BTP between two words drops below the running average BTP. In the example in</w:t>
       </w:r>
       <w:r>
         <w:t xml:space="preserve"> </w:t>
@@ -1968,16 +2001,49 @@
         <w:pStyle w:val="FirstParagraph"/>
       </w:pPr>
       <w:r>
-        <w:t xml:space="preserve">Once the model has been trained on adult utterances, and thereby has discovered chunks in the adults’ speech, we can test whether it closely matches the linguistic structures produced by the children in the same caregiver-child corpus. Following</w:t>
-      </w:r>
-      <w:r>
-        <w:t xml:space="preserve"> </w:t>
-      </w:r>
-      <w:r>
-        <w:t xml:space="preserve">McCauley and Christiansen (2011)</w:t>
-      </w:r>
-      <w:r>
-        <w:t xml:space="preserve">, we use a child utterance reconstruction task to test whether the chunk statistics present in the adults’ utterances are also present in the child’s utterances. The model reconstructs the child utterances from the chunks and their related BTPs from the adult’s utterances at the same age point. This reconstruction process, which is slightly different from McCauley and Christiansen’s (2011) process, is done in two steps (see</w:t>
+        <w:t xml:space="preserve">Once the model has been trained on adult utterances, and thereby has discovered chunks in the adults’ speech, we can test whether it closely matches the linguistic structures produced by the children in the same caregiver-child corpus.</w:t>
+      </w:r>
+      <w:r>
+        <w:t xml:space="preserve"> </w:t>
+      </w:r>
+      <w:r>
+        <w:rPr>
+          <w:b/>
+        </w:rPr>
+        <w:t xml:space="preserve">We follow McCauley and Christiansen’s</w:t>
+      </w:r>
+      <w:r>
+        <w:rPr>
+          <w:b/>
+        </w:rPr>
+        <w:t xml:space="preserve"> </w:t>
+      </w:r>
+      <w:r>
+        <w:rPr>
+          <w:b/>
+        </w:rPr>
+        <w:t xml:space="preserve">(2011)</w:t>
+      </w:r>
+      <w:r>
+        <w:t xml:space="preserve"> </w:t>
+      </w:r>
+      <w:r>
+        <w:t xml:space="preserve">utterance reconstruction task to test whether the chunk statistics present in the adults’ utterances are also present in the child’s utterances. The model reconstructs the child utterances from the chunks and their related BTPs from the adult’s utterances at the same age point.</w:t>
+      </w:r>
+      <w:r>
+        <w:t xml:space="preserve"> </w:t>
+      </w:r>
+      <w:r>
+        <w:rPr>
+          <w:b/>
+        </w:rPr>
+        <w:t xml:space="preserve">Our</w:t>
+      </w:r>
+      <w:r>
+        <w:t xml:space="preserve"> </w:t>
+      </w:r>
+      <w:r>
+        <w:t xml:space="preserve">reconstruction process, which is slightly different from McCauley and Christiansen’s (2011) process, is done in two steps (see</w:t>
       </w:r>
       <w:r>
         <w:t xml:space="preserve"> </w:t>
@@ -2110,7 +2176,16 @@
         <w:t xml:space="preserve"> </w:t>
       </w:r>
       <w:r>
-        <w:t xml:space="preserve">during training, then the word is unknown to the model and the utterance cannot be reconstructed; therefore the utterance would be rejected from further processing. However, in the case that the utterance</w:t>
+        <w:t xml:space="preserve">during training, then the word is unknown to the model and the utterance cannot be reconstructed</w:t>
+      </w:r>
+      <w:r>
+        <w:rPr>
+          <w:b/>
+        </w:rPr>
+        <w:t xml:space="preserve">. T</w:t>
+      </w:r>
+      <w:r>
+        <w:t xml:space="preserve">herefore the utterance would be rejected from further processing. However, in the case that the utterance</w:t>
       </w:r>
       <w:r>
         <w:t xml:space="preserve"> </w:t>
@@ -2617,7 +2692,22 @@
         <w:t xml:space="preserve"> </w:t>
       </w:r>
       <w:r>
-        <w:t xml:space="preserve">and all figures were generated with the</w:t>
+        <w:t xml:space="preserve">and all figures</w:t>
+      </w:r>
+      <w:r>
+        <w:t xml:space="preserve"> </w:t>
+      </w:r>
+      <w:r>
+        <w:rPr>
+          <w:b/>
+        </w:rPr>
+        <w:t xml:space="preserve">of the findings</w:t>
+      </w:r>
+      <w:r>
+        <w:t xml:space="preserve"> </w:t>
+      </w:r>
+      <w:r>
+        <w:t xml:space="preserve">were generated with the</w:t>
       </w:r>
       <w:r>
         <w:t xml:space="preserve"> </w:t>
@@ -5065,7 +5155,16 @@
         <w:t xml:space="preserve"> </w:t>
       </w:r>
       <w:r>
-        <w:t xml:space="preserve">children’s speech productions throughout development. We tested the model using both the original measure of accuracy as well as a new measure that takes into account utterance length and duplicate chunks in the utterance, which can make accurate reconstruction less likely (length) or more likely (duplicates). Using this corrected measure, we found that there was no significant change in the use of BTP with age. Notably, the CBL was able to construct utterances at above-chance levels despite these changes with age. Overall, and against our predictions, the current findings support the view that BTP is an age-invariant learning mechanism for speech production. In fact, the positive, but non-significant coefficients for the effect of age on corrected reconstruction accuracy indicate that, the CBL is, at least, not getting worse at reconstructing children’s utterances with age. Also, the divergence in findings between the corrected and uncorrected accuracy scores illustrates how effects of length and chunk duplication can critically shift baseline performance during reconstruction; these features of natural speech should be controlled for in future work.</w:t>
+        <w:t xml:space="preserve">children’s speech productions throughout development. We tested the model using both the original measure of accuracy as well as a new measure that takes into account utterance length and duplicate chunks in the utterance, which can make accurate reconstruction less likely (length) or more likely (duplicates). Using this corrected measure, we found that there was no significant change in the use of BTP with age. Notably, the CBL was able to construct utterances at above-chance levels despite these changes with age</w:t>
+      </w:r>
+      <w:r>
+        <w:rPr>
+          <w:b/>
+        </w:rPr>
+        <w:t xml:space="preserve">, with both shorter and longer memory of caregiver speech (i.e., local and cumulative input)</w:t>
+      </w:r>
+      <w:r>
+        <w:t xml:space="preserve">. Overall, and against our predictions, the current findings support the view that BTP is an age-invariant learning mechanism for speech production. In fact, the positive, but non-significant coefficients for the effect of age on corrected reconstruction accuracy indicate that, the CBL is, at least, not getting worse at reconstructing children’s utterances with age. Also, the divergence in findings between the corrected and uncorrected accuracy scores illustrates how effects of length and chunk duplication can critically shift baseline performance during reconstruction; these features of natural speech should be controlled for in future work.</w:t>
       </w:r>
     </w:p>
     <w:p>
@@ -5169,7 +5268,40 @@
         <w:pStyle w:val="Textkrper"/>
       </w:pPr>
       <w:r>
-        <w:t xml:space="preserve">Additionally, an improvement in memory capacity with age provides a potential explanation for the current findings. Throughout childhood, including the first few years, SL-relevant cortical regions continue maturing</w:t>
+        <w:rPr>
+          <w:b/>
+        </w:rPr>
+        <w:t xml:space="preserve">A</w:t>
+      </w:r>
+      <w:r>
+        <w:t xml:space="preserve">n improvement in memory capacity with age</w:t>
+      </w:r>
+      <w:r>
+        <w:t xml:space="preserve"> </w:t>
+      </w:r>
+      <w:r>
+        <w:rPr>
+          <w:b/>
+        </w:rPr>
+        <w:t xml:space="preserve">could also provide</w:t>
+      </w:r>
+      <w:r>
+        <w:t xml:space="preserve"> </w:t>
+      </w:r>
+      <w:r>
+        <w:t xml:space="preserve">a potential explanation for</w:t>
+      </w:r>
+      <w:r>
+        <w:t xml:space="preserve"> </w:t>
+      </w:r>
+      <w:r>
+        <w:rPr>
+          <w:b/>
+        </w:rPr>
+        <w:t xml:space="preserve">these findings on children’s use of previously unheard words</w:t>
+      </w:r>
+      <w:r>
+        <w:t xml:space="preserve">. Throughout childhood, including the first few years, SL-relevant cortical regions continue maturing</w:t>
       </w:r>
       <w:r>
         <w:t xml:space="preserve"> </w:t>
@@ -5307,7 +5439,7 @@
         <w:t xml:space="preserve">”</w:t>
       </w:r>
       <w:r>
-        <w:t xml:space="preserve">). Additionally, the CBL currently works on text-only transcriptions of conversations, but speech prosody could potentially critically change how children detect chunks. Prosodic structures within an utterance highlight syntactic structures and help to distinguish between pragmatic intentions, for example, distinguishing between questions, imperatives, and statements</w:t>
+        <w:t xml:space="preserve">). Additionally, the CBL currently works on text-only transcriptions of conversations, but speech prosody could critically change how children detect chunks. Prosodic structures within an utterance highlight syntactic structures and help to distinguish between pragmatic intentions, for example, distinguishing between questions, imperatives, and statements</w:t>
       </w:r>
       <w:r>
         <w:t xml:space="preserve"> </w:t>
@@ -5364,7 +5496,7 @@
         <w:rPr>
           <w:b/>
         </w:rPr>
-        <w:t xml:space="preserve">Although the CBL was perfectly suited for this initial investigation (see Introduction), it is unclear how this model could be implemented at the neural level. In particular, the CBL does not specify how BTP (between chunks, and the running average) is stored in the brain, nor how the comparison mechanism that inserts chunk boundaries is implemented. The model’s requirement for access to precise estimates of BTP between any two chunks may, with accumulated natural input, hugely increase its memory requirements. That said, it may be the case that these probabilities can be approximated more efficiently in a neural net system, which would also likely yield more graded, abstract chunks.</w:t>
+        <w:t xml:space="preserve">Although the CBL was perfectly suited for this initial investigation (see Introduction), it is unclear how this model could be implemented at the neural level. In particular, the CBL does not specify how BTP (between chunks, and the running average) is stored in the brain, nor how the comparison mechanism that inserts chunk boundaries is implemented. The model’s requirement for access to precise estimates of BTP between any two chunks may, with accumulated natural input, hugely increase its memory requirements. That said, these probabilities could potentially be approximated more efficiently in a neural net system, which would also yield more graded, abstract chunks.</w:t>
       </w:r>
     </w:p>
     <w:p>
@@ -5393,7 +5525,7 @@
         <w:rPr>
           <w:b/>
         </w:rPr>
-        <w:t xml:space="preserve">. Why, then, do we find no age effect in the present results? We propose two possibilities that could be explored further in a version of the CBL that can simulate some of these maturational factors: (a) while these memory, processing, and executive control functions</w:t>
+        <w:t xml:space="preserve">. Why, then, do we find no age effect here? We propose two possibilities that could be explored further: (a) while these memory, processing, and executive control functions</w:t>
       </w:r>
       <w:r>
         <w:rPr>
@@ -5418,7 +5550,7 @@
         <w:rPr>
           <w:b/>
         </w:rPr>
-        <w:t xml:space="preserve">improve with age, they are already sufficient early on for the foundational computations of the model, and their increased functioning only comes into play once children begin to produce highly complex utterances; (b) caregiver linguistic input itself, perhaps via the child’s signs of comprehension, tracks these maturational gains (e.g., via</w:t>
+        <w:t xml:space="preserve">improve with age, they are already sufficient early on for the foundational computations of the model, and their increased functioning only comes into play once children begin to produce highly complex utterances; (b) caregiver linguistic input itself, perhaps via the child’s signs of comprehension, closely parallels these maturational gains (e.g., via</w:t>
       </w:r>
       <w:r>
         <w:rPr>
@@ -5466,7 +5598,25 @@
         <w:rPr>
           <w:b/>
         </w:rPr>
-        <w:t xml:space="preserve">). Again, neural networks may be a natural option for exploring how changes in these maturational factors interact with changing input in the creation and storage of chunks. If further research did find that developmental change plausibly alters the CBL’s ability to reproduce children’s utterances, it would raise questions about the age-invariant influence of BTP over development. A similar approach could be taken to comparably investigate age-related change in the use of other mechanisms, including FTP.</w:t>
+        <w:t xml:space="preserve">;</w:t>
+      </w:r>
+      <w:r>
+        <w:rPr>
+          <w:b/>
+        </w:rPr>
+        <w:t xml:space="preserve"> </w:t>
+      </w:r>
+      <w:r>
+        <w:rPr>
+          <w:b/>
+        </w:rPr>
+        <w:t xml:space="preserve">Snow (2017)</w:t>
+      </w:r>
+      <w:r>
+        <w:rPr>
+          <w:b/>
+        </w:rPr>
+        <w:t xml:space="preserve">). Again, neural networks may be a natural option for exploring how changes in these maturational factors interact with changing input in the creation and storage of chunks. If further research did find that developmental change alters the CBL’s ability to reproduce children’s utterances, it would raise questions about the age-invariant influence of BTP over development. A similar approach could be taken to comparably investigate age-related change in the use of other mechanisms, including FTP.</w:t>
       </w:r>
     </w:p>
     <w:p>
@@ -5501,7 +5651,7 @@
         <w:rPr>
           <w:b/>
         </w:rPr>
-        <w:t xml:space="preserve">—calling for the use of richer data—and any neural-net implementations—to better simulate storage and processing limitations—could be explored using a number of different SL mechanisms for speech segmentation, comprehension, and production</w:t>
+        <w:t xml:space="preserve">—calling for the use of richer data—and potential neural-net implementations—to better simulate storage and processing limitations—could be explored using a number of different SL mechanisms for speech segmentation, comprehension, and production</w:t>
       </w:r>
       <w:r>
         <w:t xml:space="preserve"> </w:t>
@@ -5558,7 +5708,7 @@
         <w:t xml:space="preserve"> </w:t>
       </w:r>
       <w:r>
-        <w:t xml:space="preserve">still room to improve in modeling what the children said based on what they heard in the recordings</w:t>
+        <w:t xml:space="preserve">still room to improve</w:t>
       </w:r>
       <w:r>
         <w:rPr>
@@ -5627,7 +5777,22 @@
         <w:t xml:space="preserve"> </w:t>
       </w:r>
       <w:r>
-        <w:t xml:space="preserve">much of children’s early language behaviors; knowing whether the use of these mechanisms changes as children get older is a crucial piece of this puzzle. To explore this topic further, future work will have to address additional cues to linguistic structure and meaning, the density of data needed to get reliable input estimates, and the interaction of SL with other developing skills that also impact language learning.</w:t>
+        <w:t xml:space="preserve">much of children’s early language behaviors; knowing whether the use of these mechanisms changes as children get older is a crucial piece of this puzzle. To explore this topic further, future work will have to address additional cues to linguistic structure and meaning, the density of data needed to get reliable input estimates, and the interaction of</w:t>
+      </w:r>
+      <w:r>
+        <w:t xml:space="preserve"> </w:t>
+      </w:r>
+      <w:r>
+        <w:rPr>
+          <w:b/>
+        </w:rPr>
+        <w:t xml:space="preserve">SL—BTP, but also other mechanisms—</w:t>
+      </w:r>
+      <w:r>
+        <w:t xml:space="preserve"> </w:t>
+      </w:r>
+      <w:r>
+        <w:t xml:space="preserve">with other developing skills that also impact language learning.</w:t>
       </w:r>
     </w:p>
     <w:p>
@@ -5663,7 +5828,7 @@
       </w:r>
       <w:bookmarkEnd w:id="55"/>
     </w:p>
-    <w:bookmarkStart w:id="136" w:name="refs"/>
+    <w:bookmarkStart w:id="137" w:name="refs"/>
     <w:bookmarkStart w:id="56" w:name="ref-arciuli2011statistical"/>
     <w:p>
       <w:pPr>
@@ -7874,12 +8039,37 @@
       </w:r>
     </w:p>
     <w:bookmarkEnd w:id="126"/>
-    <w:bookmarkStart w:id="127" w:name="ref-speer2009prosody"/>
+    <w:bookmarkStart w:id="127" w:name="ref-snow2017issues"/>
     <w:p>
       <w:pPr>
         <w:pStyle w:val="Literaturverzeichnis"/>
       </w:pPr>
       <w:r>
+        <w:t xml:space="preserve">Snow, C. E. (2017). Issues in the study of input: Finetuning, universality, individual and developmental differences, and necessary causes. In P. Fletcher &amp; B. MacWhinney (Eds.),</w:t>
+      </w:r>
+      <w:r>
+        <w:t xml:space="preserve"> </w:t>
+      </w:r>
+      <w:r>
+        <w:rPr>
+          <w:i/>
+        </w:rPr>
+        <w:t xml:space="preserve">The handbook of child language</w:t>
+      </w:r>
+      <w:r>
+        <w:t xml:space="preserve"> </w:t>
+      </w:r>
+      <w:r>
+        <w:t xml:space="preserve">(pp. 179–193). John Wiley &amp; Sons, Ltd.</w:t>
+      </w:r>
+    </w:p>
+    <w:bookmarkEnd w:id="127"/>
+    <w:bookmarkStart w:id="128" w:name="ref-speer2009prosody"/>
+    <w:p>
+      <w:pPr>
+        <w:pStyle w:val="Literaturverzeichnis"/>
+      </w:pPr>
+      <w:r>
         <w:t xml:space="preserve">Speer, S. R., &amp; Ito, K. (2009). Prosody in first language acquisition–acquiring intonation as a tool to organize information in conversation.</w:t>
       </w:r>
       <w:r>
@@ -7907,8 +8097,8 @@
         <w:t xml:space="preserve">(1), 90–110.</w:t>
       </w:r>
     </w:p>
-    <w:bookmarkEnd w:id="127"/>
-    <w:bookmarkStart w:id="128" w:name="ref-clair2010learning"/>
+    <w:bookmarkEnd w:id="128"/>
+    <w:bookmarkStart w:id="129" w:name="ref-clair2010learning"/>
     <w:p>
       <w:pPr>
         <w:pStyle w:val="Literaturverzeichnis"/>
@@ -7941,8 +8131,8 @@
         <w:t xml:space="preserve">(3), 341–360.</w:t>
       </w:r>
     </w:p>
-    <w:bookmarkEnd w:id="128"/>
-    <w:bookmarkStart w:id="129" w:name="ref-teinonen2009statistical"/>
+    <w:bookmarkEnd w:id="129"/>
+    <w:bookmarkStart w:id="130" w:name="ref-teinonen2009statistical"/>
     <w:p>
       <w:pPr>
         <w:pStyle w:val="Literaturverzeichnis"/>
@@ -7975,8 +8165,8 @@
         <w:t xml:space="preserve">, 21.</w:t>
       </w:r>
     </w:p>
-    <w:bookmarkEnd w:id="129"/>
-    <w:bookmarkStart w:id="130" w:name="ref-tomasello2003constructing"/>
+    <w:bookmarkEnd w:id="130"/>
+    <w:bookmarkStart w:id="131" w:name="ref-tomasello2003constructing"/>
     <w:p>
       <w:pPr>
         <w:pStyle w:val="Literaturverzeichnis"/>
@@ -8000,8 +8190,8 @@
         <w:t xml:space="preserve">(1st ed.). Harvard University Press.</w:t>
       </w:r>
     </w:p>
-    <w:bookmarkEnd w:id="130"/>
-    <w:bookmarkStart w:id="131" w:name="ref-tomasello2006acquiring"/>
+    <w:bookmarkEnd w:id="131"/>
+    <w:bookmarkStart w:id="132" w:name="ref-tomasello2006acquiring"/>
     <w:p>
       <w:pPr>
         <w:pStyle w:val="Literaturverzeichnis"/>
@@ -8025,8 +8215,8 @@
         <w:t xml:space="preserve">(pp. 263–297). New York: Wiley.</w:t>
       </w:r>
     </w:p>
-    <w:bookmarkEnd w:id="131"/>
-    <w:bookmarkStart w:id="132" w:name="ref-uylings2006development"/>
+    <w:bookmarkEnd w:id="132"/>
+    <w:bookmarkStart w:id="133" w:name="ref-uylings2006development"/>
     <w:p>
       <w:pPr>
         <w:pStyle w:val="Literaturverzeichnis"/>
@@ -8059,8 +8249,8 @@
         <w:t xml:space="preserve">(1), 59–90.</w:t>
       </w:r>
     </w:p>
-    <w:bookmarkEnd w:id="132"/>
-    <w:bookmarkStart w:id="133" w:name="ref-ggplot2"/>
+    <w:bookmarkEnd w:id="133"/>
+    <w:bookmarkStart w:id="134" w:name="ref-ggplot2"/>
     <w:p>
       <w:pPr>
         <w:pStyle w:val="Literaturverzeichnis"/>
@@ -8084,8 +8274,8 @@
         <w:t xml:space="preserve">(2nd ed.). Springer Publishing Company, Incorporated.</w:t>
       </w:r>
     </w:p>
-    <w:bookmarkEnd w:id="133"/>
-    <w:bookmarkStart w:id="134" w:name="ref-wojcik2013remembering"/>
+    <w:bookmarkEnd w:id="134"/>
+    <w:bookmarkStart w:id="135" w:name="ref-wojcik2013remembering"/>
     <w:p>
       <w:pPr>
         <w:pStyle w:val="Literaturverzeichnis"/>
@@ -8118,8 +8308,8 @@
         <w:t xml:space="preserve">, 151.</w:t>
       </w:r>
     </w:p>
-    <w:bookmarkEnd w:id="134"/>
-    <w:bookmarkStart w:id="135" w:name="ref-yang2016price"/>
+    <w:bookmarkEnd w:id="135"/>
+    <w:bookmarkStart w:id="136" w:name="ref-yang2016price"/>
     <w:p>
       <w:pPr>
         <w:pStyle w:val="Literaturverzeichnis"/>
@@ -8143,8 +8333,8 @@
         <w:t xml:space="preserve">(1st ed.). MIT Press.</w:t>
       </w:r>
     </w:p>
-    <w:bookmarkEnd w:id="135"/>
     <w:bookmarkEnd w:id="136"/>
+    <w:bookmarkEnd w:id="137"/>
     <w:sectPr>
       <w:headerReference w:type="even" r:id="rId10"/>
       <w:headerReference w:type="default" r:id="rId9"/>

</xml_diff>